<commit_message>
Versão Final da Documentação
</commit_message>
<xml_diff>
--- a/Pastas pessoais/Letícia/Documentação - Vitalis.docx
+++ b/Pastas pessoais/Letícia/Documentação - Vitalis.docx
@@ -16,7 +16,7 @@
           <w:noProof/>
         </w:rPr>
         <w:drawing>
-          <wp:anchor distT="0" distB="0" distL="114300" distR="114300" simplePos="0" relativeHeight="251658240" behindDoc="1" locked="0" layoutInCell="1" allowOverlap="1" wp14:anchorId="2648CA3B" wp14:editId="5182F7D9">
+          <wp:anchor distT="0" distB="0" distL="114300" distR="114300" simplePos="0" relativeHeight="251657728" behindDoc="1" locked="0" layoutInCell="1" allowOverlap="1" wp14:anchorId="2648CA3B" wp14:editId="5182F7D9">
             <wp:simplePos x="0" y="0"/>
             <wp:positionH relativeFrom="margin">
               <wp:posOffset>5033147</wp:posOffset>
@@ -929,33 +929,6 @@
         <w:lastRenderedPageBreak/>
         <w:t>SUMÁRIO</w:t>
       </w:r>
-      <w:r>
-        <w:rPr>
-          <w:rFonts w:eastAsia="Arial" w:cs="Arial"/>
-          <w:b/>
-          <w:sz w:val="32"/>
-          <w:szCs w:val="32"/>
-        </w:rPr>
-        <w:t xml:space="preserve"> // atualizar as </w:t>
-      </w:r>
-      <w:r>
-        <w:rPr>
-          <w:rFonts w:eastAsia="Arial" w:cs="Arial"/>
-          <w:b/>
-          <w:sz w:val="32"/>
-          <w:szCs w:val="32"/>
-        </w:rPr>
-        <w:t>paginas</w:t>
-      </w:r>
-      <w:r>
-        <w:rPr>
-          <w:rFonts w:eastAsia="Arial" w:cs="Arial"/>
-          <w:b/>
-          <w:sz w:val="32"/>
-          <w:szCs w:val="32"/>
-        </w:rPr>
-        <w:t xml:space="preserve"> e fotos</w:t>
-      </w:r>
     </w:p>
     <w:sdt>
       <w:sdtPr>
@@ -1003,7 +976,7 @@
           <w:r>
             <w:fldChar w:fldCharType="separate"/>
           </w:r>
-          <w:hyperlink w:anchor="_Toc208074001" w:history="1">
+          <w:hyperlink w:anchor="_Toc212655143" w:history="1">
             <w:r>
               <w:rPr>
                 <w:rStyle w:val="Hyperlink"/>
@@ -1047,7 +1020,7 @@
                 <w:noProof/>
                 <w:webHidden/>
               </w:rPr>
-              <w:instrText xml:space="preserve"> PAGEREF _Toc208074001 \h </w:instrText>
+              <w:instrText xml:space="preserve"> PAGEREF _Toc212655143 \h </w:instrText>
             </w:r>
             <w:r>
               <w:rPr>
@@ -1093,7 +1066,7 @@
               <w14:ligatures w14:val="standardContextual"/>
             </w:rPr>
           </w:pPr>
-          <w:hyperlink w:anchor="_Toc208074002" w:history="1">
+          <w:hyperlink w:anchor="_Toc212655145" w:history="1">
             <w:r>
               <w:rPr>
                 <w:rStyle w:val="Hyperlink"/>
@@ -1138,7 +1111,7 @@
                 <w:noProof/>
                 <w:webHidden/>
               </w:rPr>
-              <w:instrText xml:space="preserve"> PAGEREF _Toc208074002 \h </w:instrText>
+              <w:instrText xml:space="preserve"> PAGEREF _Toc212655145 \h </w:instrText>
             </w:r>
             <w:r>
               <w:rPr>
@@ -1158,7 +1131,7 @@
                 <w:noProof/>
                 <w:webHidden/>
               </w:rPr>
-              <w:t>13</w:t>
+              <w:t>16</w:t>
             </w:r>
             <w:r>
               <w:rPr>
@@ -1184,7 +1157,7 @@
               <w14:ligatures w14:val="standardContextual"/>
             </w:rPr>
           </w:pPr>
-          <w:hyperlink w:anchor="_Toc208074003" w:history="1">
+          <w:hyperlink w:anchor="_Toc212655146" w:history="1">
             <w:r>
               <w:rPr>
                 <w:rStyle w:val="Hyperlink"/>
@@ -1228,7 +1201,7 @@
                 <w:noProof/>
                 <w:webHidden/>
               </w:rPr>
-              <w:instrText xml:space="preserve"> PAGEREF _Toc208074003 \h </w:instrText>
+              <w:instrText xml:space="preserve"> PAGEREF _Toc212655146 \h </w:instrText>
             </w:r>
             <w:r>
               <w:rPr>
@@ -1248,7 +1221,7 @@
                 <w:noProof/>
                 <w:webHidden/>
               </w:rPr>
-              <w:t>14</w:t>
+              <w:t>17</w:t>
             </w:r>
             <w:r>
               <w:rPr>
@@ -1274,7 +1247,7 @@
               <w14:ligatures w14:val="standardContextual"/>
             </w:rPr>
           </w:pPr>
-          <w:hyperlink w:anchor="_Toc208074004" w:history="1">
+          <w:hyperlink w:anchor="_Toc212655147" w:history="1">
             <w:r>
               <w:rPr>
                 <w:rStyle w:val="Hyperlink"/>
@@ -1318,7 +1291,7 @@
                 <w:noProof/>
                 <w:webHidden/>
               </w:rPr>
-              <w:instrText xml:space="preserve"> PAGEREF _Toc208074004 \h </w:instrText>
+              <w:instrText xml:space="preserve"> PAGEREF _Toc212655147 \h </w:instrText>
             </w:r>
             <w:r>
               <w:rPr>
@@ -1338,7 +1311,7 @@
                 <w:noProof/>
                 <w:webHidden/>
               </w:rPr>
-              <w:t>15</w:t>
+              <w:t>19</w:t>
             </w:r>
             <w:r>
               <w:rPr>
@@ -1364,7 +1337,7 @@
               <w14:ligatures w14:val="standardContextual"/>
             </w:rPr>
           </w:pPr>
-          <w:hyperlink w:anchor="_Toc208074005" w:history="1">
+          <w:hyperlink w:anchor="_Toc212655148" w:history="1">
             <w:r>
               <w:rPr>
                 <w:rStyle w:val="Hyperlink"/>
@@ -1408,7 +1381,7 @@
                 <w:noProof/>
                 <w:webHidden/>
               </w:rPr>
-              <w:instrText xml:space="preserve"> PAGEREF _Toc208074005 \h </w:instrText>
+              <w:instrText xml:space="preserve"> PAGEREF _Toc212655148 \h </w:instrText>
             </w:r>
             <w:r>
               <w:rPr>
@@ -1428,7 +1401,7 @@
                 <w:noProof/>
                 <w:webHidden/>
               </w:rPr>
-              <w:t>15</w:t>
+              <w:t>19</w:t>
             </w:r>
             <w:r>
               <w:rPr>
@@ -1454,7 +1427,7 @@
               <w14:ligatures w14:val="standardContextual"/>
             </w:rPr>
           </w:pPr>
-          <w:hyperlink w:anchor="_Toc208074006" w:history="1">
+          <w:hyperlink w:anchor="_Toc212655149" w:history="1">
             <w:r>
               <w:rPr>
                 <w:rStyle w:val="Hyperlink"/>
@@ -1498,7 +1471,7 @@
                 <w:noProof/>
                 <w:webHidden/>
               </w:rPr>
-              <w:instrText xml:space="preserve"> PAGEREF _Toc208074006 \h </w:instrText>
+              <w:instrText xml:space="preserve"> PAGEREF _Toc212655149 \h </w:instrText>
             </w:r>
             <w:r>
               <w:rPr>
@@ -1518,7 +1491,7 @@
                 <w:noProof/>
                 <w:webHidden/>
               </w:rPr>
-              <w:t>15</w:t>
+              <w:t>19</w:t>
             </w:r>
             <w:r>
               <w:rPr>
@@ -1544,7 +1517,7 @@
               <w14:ligatures w14:val="standardContextual"/>
             </w:rPr>
           </w:pPr>
-          <w:hyperlink w:anchor="_Toc208074007" w:history="1">
+          <w:hyperlink w:anchor="_Toc212655150" w:history="1">
             <w:r>
               <w:rPr>
                 <w:rStyle w:val="Hyperlink"/>
@@ -1588,7 +1561,7 @@
                 <w:noProof/>
                 <w:webHidden/>
               </w:rPr>
-              <w:instrText xml:space="preserve"> PAGEREF _Toc208074007 \h </w:instrText>
+              <w:instrText xml:space="preserve"> PAGEREF _Toc212655150 \h </w:instrText>
             </w:r>
             <w:r>
               <w:rPr>
@@ -1608,7 +1581,7 @@
                 <w:noProof/>
                 <w:webHidden/>
               </w:rPr>
-              <w:t>15</w:t>
+              <w:t>19</w:t>
             </w:r>
             <w:r>
               <w:rPr>
@@ -1634,7 +1607,7 @@
               <w14:ligatures w14:val="standardContextual"/>
             </w:rPr>
           </w:pPr>
-          <w:hyperlink w:anchor="_Toc208074008" w:history="1">
+          <w:hyperlink w:anchor="_Toc212655151" w:history="1">
             <w:r>
               <w:rPr>
                 <w:rStyle w:val="Hyperlink"/>
@@ -1678,7 +1651,7 @@
                 <w:noProof/>
                 <w:webHidden/>
               </w:rPr>
-              <w:instrText xml:space="preserve"> PAGEREF _Toc208074008 \h </w:instrText>
+              <w:instrText xml:space="preserve"> PAGEREF _Toc212655151 \h </w:instrText>
             </w:r>
             <w:r>
               <w:rPr>
@@ -1698,7 +1671,7 @@
                 <w:noProof/>
                 <w:webHidden/>
               </w:rPr>
-              <w:t>16</w:t>
+              <w:t>20</w:t>
             </w:r>
             <w:r>
               <w:rPr>
@@ -1724,7 +1697,7 @@
               <w14:ligatures w14:val="standardContextual"/>
             </w:rPr>
           </w:pPr>
-          <w:hyperlink w:anchor="_Toc208074009" w:history="1">
+          <w:hyperlink w:anchor="_Toc212655152" w:history="1">
             <w:r>
               <w:rPr>
                 <w:rStyle w:val="Hyperlink"/>
@@ -1747,7 +1720,7 @@
                 <w:rStyle w:val="Hyperlink"/>
                 <w:noProof/>
               </w:rPr>
-              <w:t>Cronograma</w:t>
+              <w:t>Backlog</w:t>
             </w:r>
             <w:r>
               <w:rPr>
@@ -1768,7 +1741,7 @@
                 <w:noProof/>
                 <w:webHidden/>
               </w:rPr>
-              <w:instrText xml:space="preserve"> PAGEREF _Toc208074009 \h </w:instrText>
+              <w:instrText xml:space="preserve"> PAGEREF _Toc212655152 \h </w:instrText>
             </w:r>
             <w:r>
               <w:rPr>
@@ -1788,7 +1761,7 @@
                 <w:noProof/>
                 <w:webHidden/>
               </w:rPr>
-              <w:t>17</w:t>
+              <w:t>21</w:t>
             </w:r>
             <w:r>
               <w:rPr>
@@ -1814,7 +1787,7 @@
               <w14:ligatures w14:val="standardContextual"/>
             </w:rPr>
           </w:pPr>
-          <w:hyperlink w:anchor="_Toc208074010" w:history="1">
+          <w:hyperlink w:anchor="_Toc212655153" w:history="1">
             <w:r>
               <w:rPr>
                 <w:rStyle w:val="Hyperlink"/>
@@ -1837,7 +1810,7 @@
                 <w:rStyle w:val="Hyperlink"/>
                 <w:noProof/>
               </w:rPr>
-              <w:t>Recursos</w:t>
+              <w:t>Riscos, Premissas e Restrições</w:t>
             </w:r>
             <w:r>
               <w:rPr>
@@ -1858,7 +1831,7 @@
                 <w:noProof/>
                 <w:webHidden/>
               </w:rPr>
-              <w:instrText xml:space="preserve"> PAGEREF _Toc208074010 \h </w:instrText>
+              <w:instrText xml:space="preserve"> PAGEREF _Toc212655153 \h </w:instrText>
             </w:r>
             <w:r>
               <w:rPr>
@@ -1878,7 +1851,277 @@
                 <w:noProof/>
                 <w:webHidden/>
               </w:rPr>
-              <w:t>18</w:t>
+              <w:t>22</w:t>
+            </w:r>
+            <w:r>
+              <w:rPr>
+                <w:noProof/>
+                <w:webHidden/>
+              </w:rPr>
+              <w:fldChar w:fldCharType="end"/>
+            </w:r>
+          </w:hyperlink>
+        </w:p>
+        <w:p>
+          <w:pPr>
+            <w:pStyle w:val="Sumrio3"/>
+            <w:tabs>
+              <w:tab w:val="left" w:pos="1963"/>
+              <w:tab w:val="right" w:leader="dot" w:pos="9016"/>
+            </w:tabs>
+            <w:rPr>
+              <w:rFonts w:asciiTheme="minorHAnsi" w:eastAsiaTheme="minorEastAsia" w:hAnsiTheme="minorHAnsi"/>
+              <w:noProof/>
+              <w:kern w:val="2"/>
+              <w:lang w:eastAsia="pt-BR"/>
+              <w14:ligatures w14:val="standardContextual"/>
+            </w:rPr>
+          </w:pPr>
+          <w:hyperlink w:anchor="_Toc212655154" w:history="1">
+            <w:r>
+              <w:rPr>
+                <w:rStyle w:val="Hyperlink"/>
+                <w:noProof/>
+              </w:rPr>
+              <w:t>4.6.1</w:t>
+            </w:r>
+            <w:r>
+              <w:rPr>
+                <w:rFonts w:asciiTheme="minorHAnsi" w:eastAsiaTheme="minorEastAsia" w:hAnsiTheme="minorHAnsi"/>
+                <w:noProof/>
+                <w:kern w:val="2"/>
+                <w:lang w:eastAsia="pt-BR"/>
+                <w14:ligatures w14:val="standardContextual"/>
+              </w:rPr>
+              <w:tab/>
+            </w:r>
+            <w:r>
+              <w:rPr>
+                <w:rStyle w:val="Hyperlink"/>
+                <w:noProof/>
+              </w:rPr>
+              <w:t>Riscos:</w:t>
+            </w:r>
+            <w:r>
+              <w:rPr>
+                <w:noProof/>
+                <w:webHidden/>
+              </w:rPr>
+              <w:tab/>
+            </w:r>
+            <w:r>
+              <w:rPr>
+                <w:noProof/>
+                <w:webHidden/>
+              </w:rPr>
+              <w:fldChar w:fldCharType="begin"/>
+            </w:r>
+            <w:r>
+              <w:rPr>
+                <w:noProof/>
+                <w:webHidden/>
+              </w:rPr>
+              <w:instrText xml:space="preserve"> PAGEREF _Toc212655154 \h </w:instrText>
+            </w:r>
+            <w:r>
+              <w:rPr>
+                <w:noProof/>
+                <w:webHidden/>
+              </w:rPr>
+            </w:r>
+            <w:r>
+              <w:rPr>
+                <w:noProof/>
+                <w:webHidden/>
+              </w:rPr>
+              <w:fldChar w:fldCharType="separate"/>
+            </w:r>
+            <w:r>
+              <w:rPr>
+                <w:noProof/>
+                <w:webHidden/>
+              </w:rPr>
+              <w:t>22</w:t>
+            </w:r>
+            <w:r>
+              <w:rPr>
+                <w:noProof/>
+                <w:webHidden/>
+              </w:rPr>
+              <w:fldChar w:fldCharType="end"/>
+            </w:r>
+          </w:hyperlink>
+        </w:p>
+        <w:p>
+          <w:pPr>
+            <w:pStyle w:val="Sumrio3"/>
+            <w:tabs>
+              <w:tab w:val="left" w:pos="1963"/>
+              <w:tab w:val="right" w:leader="dot" w:pos="9016"/>
+            </w:tabs>
+            <w:rPr>
+              <w:rFonts w:asciiTheme="minorHAnsi" w:eastAsiaTheme="minorEastAsia" w:hAnsiTheme="minorHAnsi"/>
+              <w:noProof/>
+              <w:kern w:val="2"/>
+              <w:lang w:eastAsia="pt-BR"/>
+              <w14:ligatures w14:val="standardContextual"/>
+            </w:rPr>
+          </w:pPr>
+          <w:hyperlink w:anchor="_Toc212655155" w:history="1">
+            <w:r>
+              <w:rPr>
+                <w:rStyle w:val="Hyperlink"/>
+                <w:noProof/>
+              </w:rPr>
+              <w:t>4.6.2</w:t>
+            </w:r>
+            <w:r>
+              <w:rPr>
+                <w:rFonts w:asciiTheme="minorHAnsi" w:eastAsiaTheme="minorEastAsia" w:hAnsiTheme="minorHAnsi"/>
+                <w:noProof/>
+                <w:kern w:val="2"/>
+                <w:lang w:eastAsia="pt-BR"/>
+                <w14:ligatures w14:val="standardContextual"/>
+              </w:rPr>
+              <w:tab/>
+            </w:r>
+            <w:r>
+              <w:rPr>
+                <w:rStyle w:val="Hyperlink"/>
+                <w:noProof/>
+              </w:rPr>
+              <w:t>Premissas</w:t>
+            </w:r>
+            <w:r>
+              <w:rPr>
+                <w:noProof/>
+                <w:webHidden/>
+              </w:rPr>
+              <w:tab/>
+            </w:r>
+            <w:r>
+              <w:rPr>
+                <w:noProof/>
+                <w:webHidden/>
+              </w:rPr>
+              <w:fldChar w:fldCharType="begin"/>
+            </w:r>
+            <w:r>
+              <w:rPr>
+                <w:noProof/>
+                <w:webHidden/>
+              </w:rPr>
+              <w:instrText xml:space="preserve"> PAGEREF _Toc212655155 \h </w:instrText>
+            </w:r>
+            <w:r>
+              <w:rPr>
+                <w:noProof/>
+                <w:webHidden/>
+              </w:rPr>
+            </w:r>
+            <w:r>
+              <w:rPr>
+                <w:noProof/>
+                <w:webHidden/>
+              </w:rPr>
+              <w:fldChar w:fldCharType="separate"/>
+            </w:r>
+            <w:r>
+              <w:rPr>
+                <w:noProof/>
+                <w:webHidden/>
+              </w:rPr>
+              <w:t>22</w:t>
+            </w:r>
+            <w:r>
+              <w:rPr>
+                <w:noProof/>
+                <w:webHidden/>
+              </w:rPr>
+              <w:fldChar w:fldCharType="end"/>
+            </w:r>
+          </w:hyperlink>
+        </w:p>
+        <w:p>
+          <w:pPr>
+            <w:pStyle w:val="Sumrio3"/>
+            <w:tabs>
+              <w:tab w:val="left" w:pos="1963"/>
+              <w:tab w:val="right" w:leader="dot" w:pos="9016"/>
+            </w:tabs>
+            <w:rPr>
+              <w:rFonts w:asciiTheme="minorHAnsi" w:eastAsiaTheme="minorEastAsia" w:hAnsiTheme="minorHAnsi"/>
+              <w:noProof/>
+              <w:kern w:val="2"/>
+              <w:lang w:eastAsia="pt-BR"/>
+              <w14:ligatures w14:val="standardContextual"/>
+            </w:rPr>
+          </w:pPr>
+          <w:hyperlink w:anchor="_Toc212655156" w:history="1">
+            <w:r>
+              <w:rPr>
+                <w:rStyle w:val="Hyperlink"/>
+                <w:noProof/>
+              </w:rPr>
+              <w:t>4.6.3</w:t>
+            </w:r>
+            <w:r>
+              <w:rPr>
+                <w:rFonts w:asciiTheme="minorHAnsi" w:eastAsiaTheme="minorEastAsia" w:hAnsiTheme="minorHAnsi"/>
+                <w:noProof/>
+                <w:kern w:val="2"/>
+                <w:lang w:eastAsia="pt-BR"/>
+                <w14:ligatures w14:val="standardContextual"/>
+              </w:rPr>
+              <w:tab/>
+            </w:r>
+            <w:r>
+              <w:rPr>
+                <w:rStyle w:val="Hyperlink"/>
+                <w:noProof/>
+              </w:rPr>
+              <w:t>Restrições:</w:t>
+            </w:r>
+            <w:r>
+              <w:rPr>
+                <w:noProof/>
+                <w:webHidden/>
+              </w:rPr>
+              <w:tab/>
+            </w:r>
+            <w:r>
+              <w:rPr>
+                <w:noProof/>
+                <w:webHidden/>
+              </w:rPr>
+              <w:fldChar w:fldCharType="begin"/>
+            </w:r>
+            <w:r>
+              <w:rPr>
+                <w:noProof/>
+                <w:webHidden/>
+              </w:rPr>
+              <w:instrText xml:space="preserve"> PAGEREF _Toc212655156 \h </w:instrText>
+            </w:r>
+            <w:r>
+              <w:rPr>
+                <w:noProof/>
+                <w:webHidden/>
+              </w:rPr>
+            </w:r>
+            <w:r>
+              <w:rPr>
+                <w:noProof/>
+                <w:webHidden/>
+              </w:rPr>
+              <w:fldChar w:fldCharType="separate"/>
+            </w:r>
+            <w:r>
+              <w:rPr>
+                <w:noProof/>
+                <w:webHidden/>
+              </w:rPr>
+              <w:t>23</w:t>
             </w:r>
             <w:r>
               <w:rPr>
@@ -1904,7 +2147,7 @@
               <w14:ligatures w14:val="standardContextual"/>
             </w:rPr>
           </w:pPr>
-          <w:hyperlink w:anchor="_Toc208074011" w:history="1">
+          <w:hyperlink w:anchor="_Toc212655157" w:history="1">
             <w:r>
               <w:rPr>
                 <w:rStyle w:val="Hyperlink"/>
@@ -1927,7 +2170,7 @@
                 <w:rStyle w:val="Hyperlink"/>
                 <w:noProof/>
               </w:rPr>
-              <w:t>Riscos, Premissas e Restrições</w:t>
+              <w:t>Partes Interessadas (Stakeholders)</w:t>
             </w:r>
             <w:r>
               <w:rPr>
@@ -1948,7 +2191,7 @@
                 <w:noProof/>
                 <w:webHidden/>
               </w:rPr>
-              <w:instrText xml:space="preserve"> PAGEREF _Toc208074011 \h </w:instrText>
+              <w:instrText xml:space="preserve"> PAGEREF _Toc212655157 \h </w:instrText>
             </w:r>
             <w:r>
               <w:rPr>
@@ -1968,367 +2211,7 @@
                 <w:noProof/>
                 <w:webHidden/>
               </w:rPr>
-              <w:t>19</w:t>
-            </w:r>
-            <w:r>
-              <w:rPr>
-                <w:noProof/>
-                <w:webHidden/>
-              </w:rPr>
-              <w:fldChar w:fldCharType="end"/>
-            </w:r>
-          </w:hyperlink>
-        </w:p>
-        <w:p>
-          <w:pPr>
-            <w:pStyle w:val="Sumrio3"/>
-            <w:tabs>
-              <w:tab w:val="left" w:pos="1963"/>
-              <w:tab w:val="right" w:leader="dot" w:pos="9016"/>
-            </w:tabs>
-            <w:rPr>
-              <w:rFonts w:asciiTheme="minorHAnsi" w:eastAsiaTheme="minorEastAsia" w:hAnsiTheme="minorHAnsi"/>
-              <w:noProof/>
-              <w:kern w:val="2"/>
-              <w:lang w:eastAsia="pt-BR"/>
-              <w14:ligatures w14:val="standardContextual"/>
-            </w:rPr>
-          </w:pPr>
-          <w:hyperlink w:anchor="_Toc208074012" w:history="1">
-            <w:r>
-              <w:rPr>
-                <w:rStyle w:val="Hyperlink"/>
-                <w:noProof/>
-              </w:rPr>
-              <w:t>4.7.1</w:t>
-            </w:r>
-            <w:r>
-              <w:rPr>
-                <w:rFonts w:asciiTheme="minorHAnsi" w:eastAsiaTheme="minorEastAsia" w:hAnsiTheme="minorHAnsi"/>
-                <w:noProof/>
-                <w:kern w:val="2"/>
-                <w:lang w:eastAsia="pt-BR"/>
-                <w14:ligatures w14:val="standardContextual"/>
-              </w:rPr>
-              <w:tab/>
-            </w:r>
-            <w:r>
-              <w:rPr>
-                <w:rStyle w:val="Hyperlink"/>
-                <w:noProof/>
-              </w:rPr>
-              <w:t>Riscos:</w:t>
-            </w:r>
-            <w:r>
-              <w:rPr>
-                <w:noProof/>
-                <w:webHidden/>
-              </w:rPr>
-              <w:tab/>
-            </w:r>
-            <w:r>
-              <w:rPr>
-                <w:noProof/>
-                <w:webHidden/>
-              </w:rPr>
-              <w:fldChar w:fldCharType="begin"/>
-            </w:r>
-            <w:r>
-              <w:rPr>
-                <w:noProof/>
-                <w:webHidden/>
-              </w:rPr>
-              <w:instrText xml:space="preserve"> PAGEREF _Toc208074012 \h </w:instrText>
-            </w:r>
-            <w:r>
-              <w:rPr>
-                <w:noProof/>
-                <w:webHidden/>
-              </w:rPr>
-            </w:r>
-            <w:r>
-              <w:rPr>
-                <w:noProof/>
-                <w:webHidden/>
-              </w:rPr>
-              <w:fldChar w:fldCharType="separate"/>
-            </w:r>
-            <w:r>
-              <w:rPr>
-                <w:noProof/>
-                <w:webHidden/>
-              </w:rPr>
-              <w:t>19</w:t>
-            </w:r>
-            <w:r>
-              <w:rPr>
-                <w:noProof/>
-                <w:webHidden/>
-              </w:rPr>
-              <w:fldChar w:fldCharType="end"/>
-            </w:r>
-          </w:hyperlink>
-        </w:p>
-        <w:p>
-          <w:pPr>
-            <w:pStyle w:val="Sumrio3"/>
-            <w:tabs>
-              <w:tab w:val="left" w:pos="1963"/>
-              <w:tab w:val="right" w:leader="dot" w:pos="9016"/>
-            </w:tabs>
-            <w:rPr>
-              <w:rFonts w:asciiTheme="minorHAnsi" w:eastAsiaTheme="minorEastAsia" w:hAnsiTheme="minorHAnsi"/>
-              <w:noProof/>
-              <w:kern w:val="2"/>
-              <w:lang w:eastAsia="pt-BR"/>
-              <w14:ligatures w14:val="standardContextual"/>
-            </w:rPr>
-          </w:pPr>
-          <w:hyperlink w:anchor="_Toc208074013" w:history="1">
-            <w:r>
-              <w:rPr>
-                <w:rStyle w:val="Hyperlink"/>
-                <w:noProof/>
-              </w:rPr>
-              <w:t>4.7.2</w:t>
-            </w:r>
-            <w:r>
-              <w:rPr>
-                <w:rFonts w:asciiTheme="minorHAnsi" w:eastAsiaTheme="minorEastAsia" w:hAnsiTheme="minorHAnsi"/>
-                <w:noProof/>
-                <w:kern w:val="2"/>
-                <w:lang w:eastAsia="pt-BR"/>
-                <w14:ligatures w14:val="standardContextual"/>
-              </w:rPr>
-              <w:tab/>
-            </w:r>
-            <w:r>
-              <w:rPr>
-                <w:rStyle w:val="Hyperlink"/>
-                <w:noProof/>
-              </w:rPr>
-              <w:t>Premissas</w:t>
-            </w:r>
-            <w:r>
-              <w:rPr>
-                <w:noProof/>
-                <w:webHidden/>
-              </w:rPr>
-              <w:tab/>
-            </w:r>
-            <w:r>
-              <w:rPr>
-                <w:noProof/>
-                <w:webHidden/>
-              </w:rPr>
-              <w:fldChar w:fldCharType="begin"/>
-            </w:r>
-            <w:r>
-              <w:rPr>
-                <w:noProof/>
-                <w:webHidden/>
-              </w:rPr>
-              <w:instrText xml:space="preserve"> PAGEREF _Toc208074013 \h </w:instrText>
-            </w:r>
-            <w:r>
-              <w:rPr>
-                <w:noProof/>
-                <w:webHidden/>
-              </w:rPr>
-            </w:r>
-            <w:r>
-              <w:rPr>
-                <w:noProof/>
-                <w:webHidden/>
-              </w:rPr>
-              <w:fldChar w:fldCharType="separate"/>
-            </w:r>
-            <w:r>
-              <w:rPr>
-                <w:noProof/>
-                <w:webHidden/>
-              </w:rPr>
-              <w:t>19</w:t>
-            </w:r>
-            <w:r>
-              <w:rPr>
-                <w:noProof/>
-                <w:webHidden/>
-              </w:rPr>
-              <w:fldChar w:fldCharType="end"/>
-            </w:r>
-          </w:hyperlink>
-        </w:p>
-        <w:p>
-          <w:pPr>
-            <w:pStyle w:val="Sumrio3"/>
-            <w:tabs>
-              <w:tab w:val="left" w:pos="1963"/>
-              <w:tab w:val="right" w:leader="dot" w:pos="9016"/>
-            </w:tabs>
-            <w:rPr>
-              <w:rFonts w:asciiTheme="minorHAnsi" w:eastAsiaTheme="minorEastAsia" w:hAnsiTheme="minorHAnsi"/>
-              <w:noProof/>
-              <w:kern w:val="2"/>
-              <w:lang w:eastAsia="pt-BR"/>
-              <w14:ligatures w14:val="standardContextual"/>
-            </w:rPr>
-          </w:pPr>
-          <w:hyperlink w:anchor="_Toc208074014" w:history="1">
-            <w:r>
-              <w:rPr>
-                <w:rStyle w:val="Hyperlink"/>
-                <w:noProof/>
-              </w:rPr>
-              <w:t>4.7.3</w:t>
-            </w:r>
-            <w:r>
-              <w:rPr>
-                <w:rFonts w:asciiTheme="minorHAnsi" w:eastAsiaTheme="minorEastAsia" w:hAnsiTheme="minorHAnsi"/>
-                <w:noProof/>
-                <w:kern w:val="2"/>
-                <w:lang w:eastAsia="pt-BR"/>
-                <w14:ligatures w14:val="standardContextual"/>
-              </w:rPr>
-              <w:tab/>
-            </w:r>
-            <w:r>
-              <w:rPr>
-                <w:rStyle w:val="Hyperlink"/>
-                <w:noProof/>
-              </w:rPr>
-              <w:t>Restrições:</w:t>
-            </w:r>
-            <w:r>
-              <w:rPr>
-                <w:noProof/>
-                <w:webHidden/>
-              </w:rPr>
-              <w:tab/>
-            </w:r>
-            <w:r>
-              <w:rPr>
-                <w:noProof/>
-                <w:webHidden/>
-              </w:rPr>
-              <w:fldChar w:fldCharType="begin"/>
-            </w:r>
-            <w:r>
-              <w:rPr>
-                <w:noProof/>
-                <w:webHidden/>
-              </w:rPr>
-              <w:instrText xml:space="preserve"> PAGEREF _Toc208074014 \h </w:instrText>
-            </w:r>
-            <w:r>
-              <w:rPr>
-                <w:noProof/>
-                <w:webHidden/>
-              </w:rPr>
-            </w:r>
-            <w:r>
-              <w:rPr>
-                <w:noProof/>
-                <w:webHidden/>
-              </w:rPr>
-              <w:fldChar w:fldCharType="separate"/>
-            </w:r>
-            <w:r>
-              <w:rPr>
-                <w:noProof/>
-                <w:webHidden/>
-              </w:rPr>
-              <w:t>20</w:t>
-            </w:r>
-            <w:r>
-              <w:rPr>
-                <w:noProof/>
-                <w:webHidden/>
-              </w:rPr>
-              <w:fldChar w:fldCharType="end"/>
-            </w:r>
-          </w:hyperlink>
-        </w:p>
-        <w:p>
-          <w:pPr>
-            <w:pStyle w:val="Sumrio2"/>
-            <w:tabs>
-              <w:tab w:val="left" w:pos="1680"/>
-              <w:tab w:val="right" w:leader="dot" w:pos="9016"/>
-            </w:tabs>
-            <w:rPr>
-              <w:rFonts w:asciiTheme="minorHAnsi" w:eastAsiaTheme="minorEastAsia" w:hAnsiTheme="minorHAnsi"/>
-              <w:noProof/>
-              <w:kern w:val="2"/>
-              <w:lang w:eastAsia="pt-BR"/>
-              <w14:ligatures w14:val="standardContextual"/>
-            </w:rPr>
-          </w:pPr>
-          <w:hyperlink w:anchor="_Toc208074015" w:history="1">
-            <w:r>
-              <w:rPr>
-                <w:rStyle w:val="Hyperlink"/>
-                <w:noProof/>
-              </w:rPr>
-              <w:t>4.8</w:t>
-            </w:r>
-            <w:r>
-              <w:rPr>
-                <w:rFonts w:asciiTheme="minorHAnsi" w:eastAsiaTheme="minorEastAsia" w:hAnsiTheme="minorHAnsi"/>
-                <w:noProof/>
-                <w:kern w:val="2"/>
-                <w:lang w:eastAsia="pt-BR"/>
-                <w14:ligatures w14:val="standardContextual"/>
-              </w:rPr>
-              <w:tab/>
-            </w:r>
-            <w:r>
-              <w:rPr>
-                <w:rStyle w:val="Hyperlink"/>
-                <w:noProof/>
-              </w:rPr>
-              <w:t>Partes Interessadas (Stakeholders)</w:t>
-            </w:r>
-            <w:r>
-              <w:rPr>
-                <w:noProof/>
-                <w:webHidden/>
-              </w:rPr>
-              <w:tab/>
-            </w:r>
-            <w:r>
-              <w:rPr>
-                <w:noProof/>
-                <w:webHidden/>
-              </w:rPr>
-              <w:fldChar w:fldCharType="begin"/>
-            </w:r>
-            <w:r>
-              <w:rPr>
-                <w:noProof/>
-                <w:webHidden/>
-              </w:rPr>
-              <w:instrText xml:space="preserve"> PAGEREF _Toc208074015 \h </w:instrText>
-            </w:r>
-            <w:r>
-              <w:rPr>
-                <w:noProof/>
-                <w:webHidden/>
-              </w:rPr>
-            </w:r>
-            <w:r>
-              <w:rPr>
-                <w:noProof/>
-                <w:webHidden/>
-              </w:rPr>
-              <w:fldChar w:fldCharType="separate"/>
-            </w:r>
-            <w:r>
-              <w:rPr>
-                <w:noProof/>
-                <w:webHidden/>
-              </w:rPr>
-              <w:t>20</w:t>
+              <w:t>23</w:t>
             </w:r>
             <w:r>
               <w:rPr>
@@ -2415,6 +2298,7 @@
           <w:sz w:val="32"/>
           <w:szCs w:val="32"/>
         </w:rPr>
+        <w:lastRenderedPageBreak/>
         <w:t>LISTA DE FIGURAS</w:t>
       </w:r>
     </w:p>
@@ -2584,7 +2468,13 @@
         <w:t>Embrapa)</w:t>
       </w:r>
       <w:r>
-        <w:t xml:space="preserve"> ....................................................................X </w:t>
+        <w:t xml:space="preserve"> ....................................................................</w:t>
+      </w:r>
+      <w:r>
+        <w:t>9</w:t>
+      </w:r>
+      <w:r>
+        <w:t xml:space="preserve"> </w:t>
       </w:r>
       <w:r>
         <w:t xml:space="preserve">Figura </w:t>
@@ -2632,7 +2522,13 @@
         <w:t>Nordeste) .....................</w:t>
       </w:r>
       <w:r>
-        <w:t>11</w:t>
+        <w:t>1</w:t>
+      </w:r>
+      <w:r>
+        <w:t>2</w:t>
+      </w:r>
+      <w:r>
+        <w:t xml:space="preserve"> </w:t>
       </w:r>
       <w:r>
         <w:rPr>
@@ -2641,110 +2537,104 @@
         <w:fldChar w:fldCharType="end"/>
       </w:r>
       <w:r>
+        <w:t xml:space="preserve">Figura </w:t>
+      </w:r>
+      <w:r>
+        <w:t>6</w:t>
+      </w:r>
+      <w:r>
+        <w:t xml:space="preserve">:  </w:t>
+      </w:r>
+      <w:r>
+        <w:t>Volume de água recomendado para irrigação do cajueiro-anão</w:t>
+      </w:r>
+      <w:r>
         <w:t xml:space="preserve"> </w:t>
       </w:r>
       <w:r>
-        <w:t xml:space="preserve">Figura </w:t>
-      </w:r>
-      <w:r>
-        <w:t>6</w:t>
+        <w:t xml:space="preserve">precoce. (Irrigação em Cajueiro-anão-precoce, Fábio Rodrigues de Miranda, Rubens Sonsol Gondim e Vitor Hugo de Oliveira) </w:t>
+      </w:r>
+      <w:r>
+        <w:t>.......................</w:t>
+      </w:r>
+      <w:r>
+        <w:t>..........</w:t>
+      </w:r>
+      <w:r>
+        <w:t>1</w:t>
+      </w:r>
+      <w:r>
+        <w:t>3</w:t>
+      </w:r>
+      <w:r>
+        <w:t xml:space="preserve"> Figura </w:t>
+      </w:r>
+      <w:r>
+        <w:t>7</w:t>
+      </w:r>
+      <w:r>
+        <w:t xml:space="preserve">: Volume de água recomendado para irrigação do cajueiro-anão-precoce, a depender do tamanho da copa da planta. (Irrigação em Cajueiro-anão-precoce, Fábio Rodrigues de Miranda, Rubens Sonsol Gondim e Vitor Hugo de </w:t>
+      </w:r>
+      <w:r>
+        <w:t>Oliveira) .........</w:t>
+      </w:r>
+      <w:r>
+        <w:t>..........................................................</w:t>
+      </w:r>
+      <w:r>
+        <w:t>.........................</w:t>
+      </w:r>
+      <w:r>
+        <w:t>1</w:t>
+      </w:r>
+      <w:r>
+        <w:t>3</w:t>
+      </w:r>
+      <w:r>
+        <w:t xml:space="preserve"> Figura </w:t>
+      </w:r>
+      <w:r>
+        <w:t>8</w:t>
       </w:r>
       <w:r>
         <w:t xml:space="preserve">:  </w:t>
       </w:r>
       <w:r>
-        <w:t>Volume de água recomendado para irrigação do cajueiro-anão</w:t>
-      </w:r>
-      <w:r>
+        <w:rPr>
+          <w:rFonts w:eastAsia="Arial" w:cs="Arial"/>
+          <w:color w:val="000000" w:themeColor="text1"/>
+        </w:rPr>
+        <w:t>Volume de água recomendado para irrigação do cajueiro-anão-precoce. (Solos do Nordeste,</w:t>
+      </w:r>
+      <w:r>
+        <w:rPr>
+          <w:rFonts w:eastAsia="Arial" w:cs="Arial"/>
+          <w:color w:val="000000" w:themeColor="text1"/>
+        </w:rPr>
         <w:t xml:space="preserve"> </w:t>
       </w:r>
       <w:r>
-        <w:t xml:space="preserve">precoce. (Irrigação em Cajueiro-anão-precoce, Fábio Rodrigues de Miranda, Rubens Sonsol Gondim e Vitor Hugo de Oliveira) </w:t>
-      </w:r>
-      <w:r>
-        <w:t>.......................</w:t>
-      </w:r>
-      <w:r>
-        <w:t>..........</w:t>
+        <w:rPr>
+          <w:rFonts w:eastAsia="Arial" w:cs="Arial"/>
+          <w:color w:val="000000" w:themeColor="text1"/>
+        </w:rPr>
+        <w:t xml:space="preserve">Embrapa, </w:t>
+      </w:r>
+      <w:r>
+        <w:rPr>
+          <w:rFonts w:eastAsia="Arial" w:cs="Arial"/>
+          <w:color w:val="000000" w:themeColor="text1"/>
+        </w:rPr>
+        <w:t>2014)</w:t>
+      </w:r>
+      <w:r>
+        <w:t xml:space="preserve"> ...............................................</w:t>
       </w:r>
       <w:r>
         <w:t>1</w:t>
       </w:r>
       <w:r>
-        <w:t>2</w:t>
-      </w:r>
-      <w:r>
-        <w:t xml:space="preserve"> </w:t>
-      </w:r>
-      <w:r>
-        <w:t xml:space="preserve">Figura </w:t>
-      </w:r>
-      <w:r>
-        <w:t>7</w:t>
-      </w:r>
-      <w:r>
-        <w:t xml:space="preserve">: Volume de água recomendado para irrigação do cajueiro-anão-precoce, a depender do tamanho da copa da planta. (Irrigação em Cajueiro-anão-precoce, Fábio Rodrigues de Miranda, Rubens Sonsol Gondim e Vitor Hugo de </w:t>
-      </w:r>
-      <w:r>
-        <w:t>Oliveira) .........</w:t>
-      </w:r>
-      <w:r>
-        <w:t>..........................................................</w:t>
-      </w:r>
-      <w:r>
-        <w:t>.........................</w:t>
-      </w:r>
-      <w:r>
-        <w:t>1</w:t>
-      </w:r>
-      <w:r>
-        <w:t>3</w:t>
-      </w:r>
-      <w:r>
-        <w:t xml:space="preserve"> Figura </w:t>
-      </w:r>
-      <w:r>
-        <w:t>8</w:t>
-      </w:r>
-      <w:r>
-        <w:t xml:space="preserve">:  </w:t>
-      </w:r>
-      <w:r>
-        <w:rPr>
-          <w:rFonts w:eastAsia="Arial" w:cs="Arial"/>
-          <w:color w:val="000000" w:themeColor="text1"/>
-        </w:rPr>
-        <w:t>Volume de água recomendado para irrigação do cajueiro-anão-precoce. (Solos do Nordeste,</w:t>
-      </w:r>
-      <w:r>
-        <w:rPr>
-          <w:rFonts w:eastAsia="Arial" w:cs="Arial"/>
-          <w:color w:val="000000" w:themeColor="text1"/>
-        </w:rPr>
-        <w:t xml:space="preserve"> </w:t>
-      </w:r>
-      <w:r>
-        <w:rPr>
-          <w:rFonts w:eastAsia="Arial" w:cs="Arial"/>
-          <w:color w:val="000000" w:themeColor="text1"/>
-        </w:rPr>
-        <w:t xml:space="preserve">Embrapa, </w:t>
-      </w:r>
-      <w:r>
-        <w:rPr>
-          <w:rFonts w:eastAsia="Arial" w:cs="Arial"/>
-          <w:color w:val="000000" w:themeColor="text1"/>
-        </w:rPr>
-        <w:t>2014)</w:t>
-      </w:r>
-      <w:r>
-        <w:t xml:space="preserve"> ...............................................</w:t>
-      </w:r>
-      <w:r>
-        <w:t>1</w:t>
-      </w:r>
-      <w:r>
-        <w:t>3</w:t>
+        <w:t>4</w:t>
       </w:r>
       <w:r>
         <w:t xml:space="preserve"> Figura </w:t>
@@ -2843,8 +2733,9 @@
       <w:pPr>
         <w:pStyle w:val="Ttulo1"/>
       </w:pPr>
-      <w:bookmarkStart w:id="2" w:name="_Toc208074001"/>
-      <w:r>
+      <w:bookmarkStart w:id="2" w:name="_Toc212655143"/>
+      <w:r>
+        <w:lastRenderedPageBreak/>
         <w:t>CONTEXT</w:t>
       </w:r>
       <w:r>
@@ -3039,6 +2930,7 @@
         <w:rPr>
           <w:rFonts w:eastAsia="Arial" w:cs="Arial"/>
         </w:rPr>
+        <w:lastRenderedPageBreak/>
         <w:t xml:space="preserve">Além da geração de empregos, o Brasil já ficou no ranking de 5° lugar do país que mais produzia o caju no mundo, no entanto pela falta de tecnologia, ele decaiu bastante nos últimos anos. </w:t>
       </w:r>
     </w:p>
@@ -3087,7 +2979,7 @@
           <w:noProof/>
         </w:rPr>
         <w:drawing>
-          <wp:anchor distT="0" distB="0" distL="114300" distR="114300" simplePos="0" relativeHeight="251656192" behindDoc="1" locked="0" layoutInCell="1" allowOverlap="1" wp14:anchorId="286B2570" wp14:editId="01E77971">
+          <wp:anchor distT="0" distB="0" distL="114300" distR="114300" simplePos="0" relativeHeight="251655680" behindDoc="1" locked="0" layoutInCell="1" allowOverlap="1" wp14:anchorId="286B2570" wp14:editId="01E77971">
             <wp:simplePos x="0" y="0"/>
             <wp:positionH relativeFrom="column">
               <wp:posOffset>1276350</wp:posOffset>
@@ -3392,6 +3284,7 @@
         <w:rPr>
           <w:rFonts w:eastAsia="Arial" w:cs="Arial"/>
         </w:rPr>
+        <w:lastRenderedPageBreak/>
         <w:t>Segundo o Embrapa</w:t>
       </w:r>
       <w:r>
@@ -3509,6 +3402,7 @@
           <w:szCs w:val="14"/>
         </w:rPr>
       </w:pPr>
+      <w:bookmarkStart w:id="4" w:name="_Toc212655144"/>
       <w:r>
         <w:rPr>
           <w:rFonts w:eastAsia="Arial" w:cs="Arial"/>
@@ -3518,7 +3412,7 @@
         </w:rPr>
         <w:t xml:space="preserve">Figura 2: </w:t>
       </w:r>
-      <w:bookmarkStart w:id="4" w:name="_Hlk211968481"/>
+      <w:bookmarkStart w:id="5" w:name="_Hlk211968481"/>
       <w:r>
         <w:rPr>
           <w:rFonts w:eastAsia="Arial" w:cs="Arial"/>
@@ -3537,6 +3431,7 @@
         </w:rPr>
         <w:t xml:space="preserve"> (Fonte: Portal Informação de Verdade).</w:t>
       </w:r>
+      <w:bookmarkEnd w:id="5"/>
       <w:bookmarkEnd w:id="4"/>
     </w:p>
     <w:p>
@@ -3615,6 +3510,7 @@
           <w:rFonts w:eastAsia="Arial" w:cs="Arial"/>
           <w:color w:val="000000" w:themeColor="text1"/>
         </w:rPr>
+        <w:lastRenderedPageBreak/>
         <w:t xml:space="preserve">Isso ocorre devido a </w:t>
       </w:r>
       <w:r>
@@ -3856,7 +3752,15 @@
         <w:rPr>
           <w:rFonts w:eastAsia="Arial" w:cs="Arial"/>
         </w:rPr>
-        <w:t>” – Embrapa</w:t>
+        <w:t xml:space="preserve">” – </w:t>
+      </w:r>
+      <w:r>
+        <w:rPr>
+          <w:rFonts w:eastAsia="Arial" w:cs="Arial"/>
+          <w:i/>
+          <w:iCs/>
+        </w:rPr>
+        <w:t>Embrapa</w:t>
       </w:r>
     </w:p>
     <w:p>
@@ -3870,7 +3774,7 @@
           <w:noProof/>
         </w:rPr>
         <w:drawing>
-          <wp:anchor distT="0" distB="0" distL="114300" distR="114300" simplePos="0" relativeHeight="251651072" behindDoc="1" locked="0" layoutInCell="1" allowOverlap="1" wp14:anchorId="54007C53" wp14:editId="154B00FE">
+          <wp:anchor distT="0" distB="0" distL="114300" distR="114300" simplePos="0" relativeHeight="251654656" behindDoc="1" locked="0" layoutInCell="1" allowOverlap="1" wp14:anchorId="54007C53" wp14:editId="154B00FE">
             <wp:simplePos x="0" y="0"/>
             <wp:positionH relativeFrom="margin">
               <wp:posOffset>1847850</wp:posOffset>
@@ -4007,7 +3911,7 @@
           <w:szCs w:val="14"/>
         </w:rPr>
       </w:pPr>
-      <w:bookmarkStart w:id="5" w:name="_Hlk212487623"/>
+      <w:bookmarkStart w:id="6" w:name="_Hlk212487623"/>
       <w:r>
         <w:rPr>
           <w:rFonts w:cs="Arial"/>
@@ -4033,7 +3937,7 @@
           <w:sz w:val="14"/>
           <w:szCs w:val="14"/>
         </w:rPr>
-        <w:t>“</w:t>
+        <w:t>“Maturi” do cajueiro apresentando uma coloração “cinza” sobre a castanha </w:t>
       </w:r>
       <w:r>
         <w:rPr>
@@ -4042,29 +3946,21 @@
           <w:sz w:val="14"/>
           <w:szCs w:val="14"/>
         </w:rPr>
-        <w:t>Maturi” do cajueiro apresentando uma coloração “cinza” sobre a castanha </w:t>
-      </w:r>
-      <w:r>
-        <w:rPr>
-          <w:rFonts w:cs="Arial"/>
-          <w:color w:val="000000" w:themeColor="text1"/>
-          <w:sz w:val="14"/>
-          <w:szCs w:val="14"/>
-        </w:rPr>
         <w:t>(Fonte: Embrapa)</w:t>
       </w:r>
     </w:p>
-    <w:bookmarkEnd w:id="5"/>
-    <w:p>
-      <w:pPr>
-        <w:rPr>
-          <w:rFonts w:eastAsia="Arial" w:cs="Arial"/>
-        </w:rPr>
-      </w:pPr>
-      <w:r>
-        <w:rPr>
-          <w:rFonts w:eastAsia="Arial" w:cs="Arial"/>
-        </w:rPr>
+    <w:bookmarkEnd w:id="6"/>
+    <w:p>
+      <w:pPr>
+        <w:rPr>
+          <w:rFonts w:eastAsia="Arial" w:cs="Arial"/>
+        </w:rPr>
+      </w:pPr>
+      <w:r>
+        <w:rPr>
+          <w:rFonts w:eastAsia="Arial" w:cs="Arial"/>
+        </w:rPr>
+        <w:lastRenderedPageBreak/>
         <w:t>Com isso, evidencia-se a necessidade do monitoramento da umidade do solo para garantir o bom desenvolvimento dos cajueiros.</w:t>
       </w:r>
     </w:p>
@@ -4109,7 +4005,16 @@
           <w:rFonts w:eastAsia="Arial" w:cs="Arial"/>
           <w:color w:val="000000" w:themeColor="text1"/>
         </w:rPr>
-        <w:t xml:space="preserve"> têm sido observados em regiões onde as chuvas alcançam 4000mm e estação seca de quatro a sete meses, nem sempre bem distribuída. Em regiões com chuvas inferiores a 600mm, o cajueiro tem respondido muito bem à irrigação.”  - Embrapa</w:t>
+        <w:t xml:space="preserve"> têm sido observados em regiões onde as chuvas alcançam 4000mm e estação seca de quatro a sete meses, nem sempre bem distribuída. Em regiões com chuvas inferiores a 600mm, o cajueiro tem respondido muito bem à irrigação.”  -</w:t>
+      </w:r>
+      <w:r>
+        <w:rPr>
+          <w:rFonts w:eastAsia="Arial" w:cs="Arial"/>
+          <w:i/>
+          <w:iCs/>
+          <w:color w:val="000000" w:themeColor="text1"/>
+        </w:rPr>
+        <w:t xml:space="preserve"> Embrapa</w:t>
       </w:r>
     </w:p>
     <w:p>
@@ -4190,30 +4095,23 @@
           <w:rFonts w:eastAsia="Arial" w:cs="Arial"/>
           <w:color w:val="000000" w:themeColor="text1"/>
         </w:rPr>
-        <w:t xml:space="preserve">Disto se conclui que solos de textura leve, profundos, bem drenados, moderadamente ácidos, conteúdo e saturação por bases baixos, livres de </w:t>
-      </w:r>
-      <w:proofErr w:type="spellStart"/>
-      <w:r>
-        <w:rPr>
-          <w:rFonts w:eastAsia="Arial" w:cs="Arial"/>
-          <w:color w:val="000000" w:themeColor="text1"/>
-        </w:rPr>
-        <w:t>pedregosidade</w:t>
-      </w:r>
-      <w:proofErr w:type="spellEnd"/>
-      <w:r>
-        <w:rPr>
-          <w:rFonts w:eastAsia="Arial" w:cs="Arial"/>
-          <w:color w:val="000000" w:themeColor="text1"/>
-        </w:rPr>
-        <w:t>, e sem camada ou horizonte endurecido nos 100cm superficiais são os mais adequados para o cultivo do cajueiro.</w:t>
-      </w:r>
-      <w:r>
-        <w:rPr>
-          <w:rFonts w:eastAsia="Arial" w:cs="Arial"/>
-          <w:color w:val="000000" w:themeColor="text1"/>
-        </w:rPr>
-        <w:t>” - Embrapa</w:t>
+        <w:t>Disto se conclui que solos de textura leve, profundos, bem drenados, moderadamente ácidos, conteúdo e saturação por bases baixos, livres de pedregosidade, e sem camada ou horizonte endurecido nos 100cm superficiais são os mais adequados para o cultivo do cajueiro.</w:t>
+      </w:r>
+      <w:r>
+        <w:rPr>
+          <w:rFonts w:eastAsia="Arial" w:cs="Arial"/>
+          <w:color w:val="000000" w:themeColor="text1"/>
+        </w:rPr>
+        <w:t xml:space="preserve">” - </w:t>
+      </w:r>
+      <w:r>
+        <w:rPr>
+          <w:rFonts w:eastAsia="Arial" w:cs="Arial"/>
+          <w:i/>
+          <w:iCs/>
+          <w:color w:val="000000" w:themeColor="text1"/>
+        </w:rPr>
+        <w:t>Embrapa</w:t>
       </w:r>
     </w:p>
     <w:p>
@@ -4285,7 +4183,7 @@
           <w:szCs w:val="14"/>
         </w:rPr>
       </w:pPr>
-      <w:bookmarkStart w:id="6" w:name="_Toc208059969"/>
+      <w:bookmarkStart w:id="7" w:name="_Toc208059969"/>
       <w:r>
         <w:rPr>
           <w:rFonts w:cs="Arial"/>
@@ -4313,7 +4211,7 @@
         </w:rPr>
         <w:t>: Principais produtores de caju do Brasil (Fonte: G1).</w:t>
       </w:r>
-      <w:bookmarkEnd w:id="6"/>
+      <w:bookmarkEnd w:id="7"/>
     </w:p>
     <w:p>
       <w:pPr>
@@ -4326,6 +4224,7 @@
         <w:rPr>
           <w:rFonts w:eastAsia="Arial" w:cs="Arial"/>
         </w:rPr>
+        <w:lastRenderedPageBreak/>
         <w:t>Uma das principais características do caju é que existem dois tipos: o comum e o anão</w:t>
       </w:r>
       <w:r>
@@ -4692,8 +4591,9 @@
         <w:rPr>
           <w:noProof/>
         </w:rPr>
+        <w:lastRenderedPageBreak/>
         <w:drawing>
-          <wp:anchor distT="0" distB="0" distL="114300" distR="114300" simplePos="0" relativeHeight="251658240" behindDoc="1" locked="0" layoutInCell="1" allowOverlap="1" wp14:anchorId="6213DA50" wp14:editId="41FDB8B8">
+          <wp:anchor distT="0" distB="0" distL="114300" distR="114300" simplePos="0" relativeHeight="251656704" behindDoc="1" locked="0" layoutInCell="1" allowOverlap="1" wp14:anchorId="6213DA50" wp14:editId="41FDB8B8">
             <wp:simplePos x="0" y="0"/>
             <wp:positionH relativeFrom="margin">
               <wp:align>center</wp:align>
@@ -4777,7 +4677,7 @@
           <w:szCs w:val="14"/>
         </w:rPr>
       </w:pPr>
-      <w:bookmarkStart w:id="7" w:name="_Toc208059970"/>
+      <w:bookmarkStart w:id="8" w:name="_Toc208059970"/>
     </w:p>
     <w:p>
       <w:pPr>
@@ -4982,7 +4882,7 @@
         </w:rPr>
         <w:t>onte: Banco do Nordeste).</w:t>
       </w:r>
-      <w:bookmarkEnd w:id="7"/>
+      <w:bookmarkEnd w:id="8"/>
     </w:p>
     <w:p>
       <w:pPr>
@@ -5093,8 +4993,9 @@
         <w:rPr>
           <w:noProof/>
         </w:rPr>
+        <w:lastRenderedPageBreak/>
         <w:drawing>
-          <wp:anchor distT="0" distB="0" distL="114300" distR="114300" simplePos="0" relativeHeight="251661312" behindDoc="1" locked="0" layoutInCell="1" allowOverlap="1" wp14:anchorId="103F6624" wp14:editId="159A0ABB">
+          <wp:anchor distT="0" distB="0" distL="114300" distR="114300" simplePos="0" relativeHeight="251658752" behindDoc="1" locked="0" layoutInCell="1" allowOverlap="1" wp14:anchorId="103F6624" wp14:editId="159A0ABB">
             <wp:simplePos x="0" y="0"/>
             <wp:positionH relativeFrom="column">
               <wp:posOffset>381000</wp:posOffset>
@@ -5208,13 +5109,13 @@
           <w:szCs w:val="14"/>
         </w:rPr>
       </w:pPr>
-      <w:bookmarkStart w:id="8" w:name="_Hlk212485229"/>
+      <w:bookmarkStart w:id="9" w:name="_Hlk212485229"/>
       <w:r>
         <w:rPr>
           <w:noProof/>
         </w:rPr>
         <w:drawing>
-          <wp:anchor distT="0" distB="0" distL="114300" distR="114300" simplePos="0" relativeHeight="251664384" behindDoc="1" locked="0" layoutInCell="1" allowOverlap="1" wp14:anchorId="35392A59" wp14:editId="13CC2AC0">
+          <wp:anchor distT="0" distB="0" distL="114300" distR="114300" simplePos="0" relativeHeight="251659776" behindDoc="1" locked="0" layoutInCell="1" allowOverlap="1" wp14:anchorId="35392A59" wp14:editId="13CC2AC0">
             <wp:simplePos x="0" y="0"/>
             <wp:positionH relativeFrom="margin">
               <wp:posOffset>97155</wp:posOffset>
@@ -5335,7 +5236,7 @@
         <w:t>Cajueiro-anão-precoce, Fábio Rodrigues de Miranda, Rubens Sonsol Gondim e Vitor Hugo de Oliveira).</w:t>
       </w:r>
     </w:p>
-    <w:bookmarkEnd w:id="8"/>
+    <w:bookmarkEnd w:id="9"/>
     <w:p>
       <w:pPr>
         <w:jc w:val="center"/>
@@ -5363,12 +5264,6 @@
           <w:rFonts w:eastAsia="Arial" w:cs="Arial"/>
         </w:rPr>
       </w:pPr>
-      <w:r>
-        <w:rPr>
-          <w:rFonts w:eastAsia="Arial" w:cs="Arial"/>
-        </w:rPr>
-        <w:t>// gastos de água</w:t>
-      </w:r>
     </w:p>
     <w:p>
       <w:pPr>
@@ -5381,6 +5276,7 @@
         <w:rPr>
           <w:rFonts w:eastAsia="Arial" w:cs="Arial"/>
         </w:rPr>
+        <w:lastRenderedPageBreak/>
         <w:t>Para encontrarmos a umidade ideal para o solo do cajueiro é necessário que se entenda o básico dos tipos de solo. Na região nordeste do país temos diversos tipos de solo, mas o</w:t>
       </w:r>
       <w:r>
@@ -5576,7 +5472,22 @@
         <w:rPr>
           <w:rFonts w:eastAsia="Arial" w:cs="Arial"/>
         </w:rPr>
-        <w:t>Para melhor controle da irrigação é importante estar ciente do nível de umidade do solo. Para isso fizemos alguns cálculos baseados nos artigos: “Irrigação em Cajueiro-anão-precoce” de Fábio Rodrigues de Miranda, Rubens Sonsol Gondim e Vitor Hugo de Oliveira, e “Adubando para Alta Produtividade e Qualidade - Fruteiras Tropicais do Brasil” de EMBRAPA.</w:t>
+        <w:t xml:space="preserve">Para melhor controle da irrigação é importante estar ciente do nível de umidade do solo. Para isso fizemos alguns cálculos baseados nos artigos: “Irrigação em Cajueiro-anão-precoce” de Fábio Rodrigues de Miranda, Rubens Sonsol Gondim e </w:t>
+      </w:r>
+      <w:r>
+        <w:rPr>
+          <w:rFonts w:eastAsia="Arial" w:cs="Arial"/>
+        </w:rPr>
+        <w:lastRenderedPageBreak/>
+        <w:t xml:space="preserve">Vitor Hugo de Oliveira, e “Adubando para Alta Produtividade e Qualidade - </w:t>
+      </w:r>
+      <w:r>
+        <w:rPr>
+          <w:rFonts w:eastAsia="Arial" w:cs="Arial"/>
+          <w:i/>
+          <w:iCs/>
+        </w:rPr>
+        <w:t>Fruteiras Tropicais do Brasil” de EMBRAPA.</w:t>
       </w:r>
     </w:p>
     <w:p>
@@ -5681,11 +5592,12 @@
           <w:rFonts w:eastAsia="Arial" w:cs="Arial"/>
         </w:rPr>
       </w:pPr>
-      <w:bookmarkStart w:id="9" w:name="_Toc208074002"/>
-      <w:r>
+      <w:bookmarkStart w:id="10" w:name="_Toc212655145"/>
+      <w:r>
+        <w:lastRenderedPageBreak/>
         <w:t>OBJETIVOS</w:t>
       </w:r>
-      <w:bookmarkEnd w:id="9"/>
+      <w:bookmarkEnd w:id="10"/>
     </w:p>
     <w:p/>
     <w:p>
@@ -5816,29 +5728,66 @@
       <w:pPr>
         <w:pStyle w:val="Ttulo1"/>
       </w:pPr>
-      <w:bookmarkStart w:id="10" w:name="_Toc208074003"/>
-      <w:r>
+      <w:bookmarkStart w:id="11" w:name="_Toc212655146"/>
+      <w:r>
+        <w:lastRenderedPageBreak/>
         <w:t>JUSTIFICATIVA</w:t>
       </w:r>
-      <w:bookmarkEnd w:id="10"/>
-      <w:r>
-        <w:t xml:space="preserve"> // acrescentar</w:t>
-      </w:r>
+      <w:bookmarkEnd w:id="11"/>
     </w:p>
     <w:p/>
     <w:p>
       <w:r>
+        <w:t>A castanha do caju e o seu pseudo fruto são produtos muito versáteis, podendo ser vendidos como suco,</w:t>
+      </w:r>
+      <w:r>
+        <w:t xml:space="preserve"> licores,</w:t>
+      </w:r>
+      <w:r>
+        <w:t xml:space="preserve"> geleia, pasta de castanha de caju, a própria fruta in natura</w:t>
+      </w:r>
+      <w:r>
+        <w:t>, doces, entre muitas outras opções</w:t>
+      </w:r>
+      <w:r>
+        <w:t>.</w:t>
+      </w:r>
+      <w:r>
+        <w:t xml:space="preserve"> </w:t>
+      </w:r>
+      <w:r>
+        <w:t>Porém,</w:t>
+      </w:r>
+      <w:r>
+        <w:t xml:space="preserve"> o mais valioso desta planta é a castanha de caju</w:t>
+      </w:r>
+      <w:r>
+        <w:t xml:space="preserve">, tendo maior potência para desenvolvimento no comércio e exportação. </w:t>
+      </w:r>
+      <w:r>
+        <w:t>Além disso, o caju anão precoce, se mostra com o maior volume de produtividade nos últimos anos, sendo capaz de produzir até 2000kg por planta.</w:t>
+      </w:r>
+    </w:p>
+    <w:p>
+      <w:pPr>
+        <w:jc w:val="center"/>
+        <w:rPr>
+          <w:sz w:val="14"/>
+          <w:szCs w:val="14"/>
+        </w:rPr>
+      </w:pPr>
+      <w:r>
         <w:rPr>
           <w:noProof/>
         </w:rPr>
         <w:drawing>
-          <wp:anchor distT="0" distB="0" distL="114300" distR="114300" simplePos="0" relativeHeight="251666432" behindDoc="1" locked="0" layoutInCell="1" allowOverlap="1" wp14:anchorId="085B2932" wp14:editId="3FF961B8">
+          <wp:anchor distT="0" distB="0" distL="114300" distR="114300" simplePos="0" relativeHeight="251660800" behindDoc="1" locked="0" layoutInCell="1" allowOverlap="1" wp14:anchorId="085B2932" wp14:editId="5B63941D">
             <wp:simplePos x="0" y="0"/>
             <wp:positionH relativeFrom="margin">
-              <wp:align>center</wp:align>
+              <wp:align>right</wp:align>
             </wp:positionH>
             <wp:positionV relativeFrom="paragraph">
-              <wp:posOffset>1662820</wp:posOffset>
+              <wp:posOffset>274320</wp:posOffset>
             </wp:positionV>
             <wp:extent cx="5762625" cy="2019300"/>
             <wp:effectExtent l="0" t="0" r="9525" b="0"/>
@@ -5889,76 +5838,96 @@
           </wp:anchor>
         </w:drawing>
       </w:r>
-      <w:r>
-        <w:t>A castanha do caju e o seu pseudo fruto são produtos muito versáteis, podendo ser vendidos como suco,</w:t>
-      </w:r>
-      <w:r>
-        <w:t xml:space="preserve"> licores,</w:t>
-      </w:r>
-      <w:r>
-        <w:t xml:space="preserve"> geleia, pasta de castanha de caju, a própria fruta in natura</w:t>
-      </w:r>
-      <w:r>
-        <w:t>, doces, entre muitas outras opções</w:t>
-      </w:r>
-      <w:r>
-        <w:t>.</w:t>
-      </w:r>
-      <w:r>
-        <w:t xml:space="preserve"> </w:t>
-      </w:r>
-      <w:r>
-        <w:t>Porém,</w:t>
-      </w:r>
-      <w:r>
-        <w:t xml:space="preserve"> o mais valioso desta planta é a castanha de caju</w:t>
-      </w:r>
-      <w:r>
-        <w:t xml:space="preserve">, tendo maior potência para desenvolvimento no comércio e exportação. </w:t>
-      </w:r>
-      <w:r>
-        <w:t xml:space="preserve">Além disso, o caju anão precoce, se mostra com o maior volume de produtividade nos últimos anos, sendo capaz de produzir até 2000kg por planta. </w:t>
-      </w:r>
     </w:p>
     <w:p>
       <w:pPr>
         <w:jc w:val="center"/>
-        <w:rPr>
-          <w:sz w:val="16"/>
-          <w:szCs w:val="16"/>
-        </w:rPr>
-      </w:pPr>
-      <w:r>
         <w:rPr>
           <w:sz w:val="14"/>
           <w:szCs w:val="14"/>
         </w:rPr>
-        <w:t xml:space="preserve">Figura </w:t>
-      </w:r>
-      <w:r>
+      </w:pPr>
+    </w:p>
+    <w:p>
+      <w:pPr>
+        <w:jc w:val="center"/>
         <w:rPr>
           <w:sz w:val="14"/>
           <w:szCs w:val="14"/>
         </w:rPr>
-        <w:t>9</w:t>
-      </w:r>
+      </w:pPr>
       <w:r>
         <w:rPr>
           <w:sz w:val="14"/>
           <w:szCs w:val="14"/>
         </w:rPr>
-        <w:t>: Gráfico comparativo da produtividde do cajueiro-comum e anão precoce, no Ceará, de</w:t>
+        <w:t xml:space="preserve">Figura </w:t>
       </w:r>
       <w:r>
         <w:rPr>
           <w:sz w:val="14"/>
           <w:szCs w:val="14"/>
         </w:rPr>
+        <w:t>9</w:t>
+      </w:r>
+      <w:r>
+        <w:rPr>
+          <w:sz w:val="14"/>
+          <w:szCs w:val="14"/>
+        </w:rPr>
+        <w:t>: Gráfico comparativo da produtividde do cajueiro-comum e anão precoce, no Ceará, de</w:t>
+      </w:r>
+      <w:r>
+        <w:rPr>
+          <w:sz w:val="14"/>
+          <w:szCs w:val="14"/>
+        </w:rPr>
         <w:t xml:space="preserve"> Caderno Setorial, 2022.</w:t>
       </w:r>
     </w:p>
-    <w:p>
-      <w:r>
+    <w:p/>
+    <w:p>
+      <w:r>
+        <w:t>Em 2020 o Brasil se encontrou como 23º exportador de 444 toneladas de castanha com casca, no valor de US$297,00 mil, recebendo US$0,67/Kg, e como exportador de ACC, encontra-se na sexta posição, recebendo US$ 5,87 por quilo de amêndoa de acordo com o Caderno Setorial em 2022.</w:t>
+      </w:r>
+    </w:p>
+    <w:p>
+      <w:pPr>
+        <w:spacing w:after="240"/>
+      </w:pPr>
+      <w:r>
+        <w:t>Na matéria “Castanha de caju, artesanato e forró geram bons negócios no RN”, postada no site do G1, é compartilhado informações interessantes sobre o valor de venda do kg da castanha de caj</w:t>
+      </w:r>
+      <w:r>
+        <w:t>u</w:t>
+      </w:r>
+      <w:r>
+        <w:t xml:space="preserve"> no Brasil </w:t>
+      </w:r>
+      <w:r>
+        <w:rPr>
+          <w:rFonts w:eastAsia="Arial" w:cs="Arial"/>
+        </w:rPr>
+        <w:t>“A castanha de caju torrada, o pacote custa em média R$ 12. A caramelizada tem valor de R$ 14,40. Uma margem de lucro a mais entre 15% e 20%. Vale a pena agregar e valorizar o produto”, diz.</w:t>
+      </w:r>
+    </w:p>
+    <w:p>
+      <w:pPr>
+        <w:spacing w:after="240"/>
+        <w:rPr>
+          <w:rFonts w:eastAsia="Arial" w:cs="Arial"/>
+        </w:rPr>
+      </w:pPr>
+      <w:r>
+        <w:rPr>
+          <w:rFonts w:eastAsia="Arial" w:cs="Arial"/>
+        </w:rPr>
+        <w:t>O empresário compra as castanhas in natura e beneficia em uma fábrica. O negócio surgiu há 20 anos e hoje processa mais de 20 mil kg de castanhas por mês, de todos os tipos.” Sendo assim, podendo lucrar R$240.000 por mês.</w:t>
+      </w:r>
+    </w:p>
+    <w:p>
+      <w:r>
+        <w:lastRenderedPageBreak/>
         <w:t>Investir neste projeto significa transformar o manejo do caju em um processo mais sustentável e eficiente. Com a integração d</w:t>
       </w:r>
       <w:r>
@@ -5984,50 +5953,7 @@
     <w:p/>
     <w:p/>
     <w:p/>
-    <w:p>
-      <w:r>
-        <w:t>// colocar no contexto</w:t>
-      </w:r>
-    </w:p>
-    <w:p>
-      <w:r>
-        <w:t>Em 2020 o Brasil se encontrou como 23º exportador de 444 toneladas de castanha com casca, no valor de US$297,00 mil, recebendo US$0,67/Kg, e como exportador de ACC, encontra-se na sexta posição, recebendo US$ 5,87 por quilo de amêndoa de acordo com o Caderno Setorial em 2022.</w:t>
-      </w:r>
-    </w:p>
-    <w:p>
-      <w:pPr>
-        <w:spacing w:after="240"/>
-      </w:pPr>
-      <w:r>
-        <w:t>Na matéria “Castanha de caju, artesanato e forró geram bons negócios no RN”, postada no site do G1, é compartilhado informações interessantes sobre o valor de venda do kg da castanha de caj</w:t>
-      </w:r>
-      <w:r>
-        <w:t>u</w:t>
-      </w:r>
-      <w:r>
-        <w:t xml:space="preserve"> no Brasil </w:t>
-      </w:r>
-      <w:r>
-        <w:rPr>
-          <w:rFonts w:eastAsia="Arial" w:cs="Arial"/>
-        </w:rPr>
-        <w:t>“A castanha de caju torrada, o pacote custa em média R$ 12. A caramelizada tem valor de R$ 14,40. Uma margem de lucro a mais entre 15% e 20%. Vale a pena agregar e valorizar o produto”, diz.</w:t>
-      </w:r>
-    </w:p>
-    <w:p>
-      <w:pPr>
-        <w:spacing w:after="240"/>
-        <w:rPr>
-          <w:rFonts w:eastAsia="Arial" w:cs="Arial"/>
-        </w:rPr>
-      </w:pPr>
-      <w:r>
-        <w:rPr>
-          <w:rFonts w:eastAsia="Arial" w:cs="Arial"/>
-        </w:rPr>
-        <w:t>O empresário compra as castanhas in natura e beneficia em uma fábrica. O negócio surgiu há 20 anos e hoje processa mais de 20 mil kg de castanhas por mês, de todos os tipos.” Sendo assim, podendo lucrar R$240.000 por mês.</w:t>
-      </w:r>
-    </w:p>
+    <w:p/>
     <w:p>
       <w:pPr>
         <w:ind w:firstLine="0"/>
@@ -6043,18 +5969,16 @@
     <w:p/>
     <w:p/>
     <w:p/>
-    <w:p/>
-    <w:p/>
-    <w:p/>
     <w:p>
       <w:pPr>
         <w:pStyle w:val="Ttulo1"/>
       </w:pPr>
-      <w:bookmarkStart w:id="11" w:name="_Toc208074004"/>
-      <w:r>
+      <w:bookmarkStart w:id="12" w:name="_Toc212655147"/>
+      <w:r>
+        <w:lastRenderedPageBreak/>
         <w:t>ESCOPO</w:t>
       </w:r>
-      <w:bookmarkEnd w:id="11"/>
+      <w:bookmarkEnd w:id="12"/>
     </w:p>
     <w:p>
       <w:pPr>
@@ -6065,11 +5989,11 @@
       <w:pPr>
         <w:pStyle w:val="Ttulo2"/>
       </w:pPr>
-      <w:bookmarkStart w:id="12" w:name="_Toc208074005"/>
+      <w:bookmarkStart w:id="13" w:name="_Toc212655148"/>
       <w:r>
         <w:t>Descrição</w:t>
       </w:r>
-      <w:bookmarkEnd w:id="12"/>
+      <w:bookmarkEnd w:id="13"/>
     </w:p>
     <w:p>
       <w:pPr>
@@ -6424,11 +6348,11 @@
       <w:pPr>
         <w:pStyle w:val="Ttulo2"/>
       </w:pPr>
-      <w:bookmarkStart w:id="13" w:name="_Toc208074006"/>
+      <w:bookmarkStart w:id="14" w:name="_Toc212655149"/>
       <w:r>
         <w:t>Resultados Esperados</w:t>
       </w:r>
-      <w:bookmarkEnd w:id="13"/>
+      <w:bookmarkEnd w:id="14"/>
     </w:p>
     <w:p>
       <w:r>
@@ -6528,11 +6452,11 @@
       <w:pPr>
         <w:pStyle w:val="Ttulo2"/>
       </w:pPr>
-      <w:bookmarkStart w:id="14" w:name="_Toc208074007"/>
+      <w:bookmarkStart w:id="15" w:name="_Toc212655150"/>
       <w:r>
         <w:t>Requisitos do Projeto</w:t>
       </w:r>
-      <w:bookmarkEnd w:id="14"/>
+      <w:bookmarkEnd w:id="15"/>
     </w:p>
     <w:p>
       <w:pPr>
@@ -6660,6 +6584,7 @@
           <w:iCs/>
           <w:u w:val="single"/>
         </w:rPr>
+        <w:lastRenderedPageBreak/>
         <w:t>S</w:t>
       </w:r>
       <w:r>
@@ -6883,11 +6808,11 @@
       <w:pPr>
         <w:pStyle w:val="Ttulo2"/>
       </w:pPr>
-      <w:bookmarkStart w:id="15" w:name="_Toc208074008"/>
+      <w:bookmarkStart w:id="16" w:name="_Toc212655151"/>
       <w:r>
         <w:t>Limites e Exclusões</w:t>
       </w:r>
-      <w:bookmarkEnd w:id="15"/>
+      <w:bookmarkEnd w:id="16"/>
     </w:p>
     <w:p/>
     <w:p>
@@ -6975,6 +6900,7 @@
         </w:numPr>
       </w:pPr>
       <w:r>
+        <w:lastRenderedPageBreak/>
         <w:t>Os serviços não incluem auxílio em demandas que não estejam relacionadas ao monitoramento da umidade do solo, como, por exemplo, a definição da quantidade de cajus ideal por hectare.</w:t>
       </w:r>
     </w:p>
@@ -7051,9 +6977,11 @@
       <w:pPr>
         <w:pStyle w:val="Ttulo2"/>
       </w:pPr>
+      <w:bookmarkStart w:id="17" w:name="_Toc212655152"/>
       <w:r>
         <w:t>Backlog</w:t>
       </w:r>
+      <w:bookmarkEnd w:id="17"/>
     </w:p>
     <w:p>
       <w:pPr>
@@ -7064,7 +6992,7 @@
           <w:noProof/>
         </w:rPr>
         <w:drawing>
-          <wp:inline distT="0" distB="0" distL="0" distR="0" wp14:anchorId="602B82FC" wp14:editId="1FA546C8">
+          <wp:inline distT="0" distB="0" distL="0" distR="0" wp14:anchorId="602B82FC" wp14:editId="5FA2C3A8">
             <wp:extent cx="5641145" cy="4857912"/>
             <wp:effectExtent l="0" t="0" r="0" b="0"/>
             <wp:docPr id="1021391839" name="drawing"/>
@@ -7110,8 +7038,9 @@
       <w:pPr>
         <w:pStyle w:val="Ttulo2"/>
       </w:pPr>
-      <w:bookmarkStart w:id="16" w:name="_Toc208074011"/>
-      <w:r>
+      <w:bookmarkStart w:id="18" w:name="_Toc212655153"/>
+      <w:r>
+        <w:lastRenderedPageBreak/>
         <w:t>Riscos</w:t>
       </w:r>
       <w:r>
@@ -7120,7 +7049,7 @@
       <w:r>
         <w:t xml:space="preserve"> e Restrições</w:t>
       </w:r>
-      <w:bookmarkEnd w:id="16"/>
+      <w:bookmarkEnd w:id="18"/>
     </w:p>
     <w:p>
       <w:r>
@@ -7184,11 +7113,11 @@
       <w:pPr>
         <w:pStyle w:val="Ttulo3"/>
       </w:pPr>
-      <w:bookmarkStart w:id="17" w:name="_Toc208074012"/>
+      <w:bookmarkStart w:id="19" w:name="_Toc212655154"/>
       <w:r>
         <w:t>Riscos:</w:t>
       </w:r>
-      <w:bookmarkEnd w:id="17"/>
+      <w:bookmarkEnd w:id="19"/>
     </w:p>
     <w:p>
       <w:pPr>
@@ -7321,11 +7250,11 @@
       <w:pPr>
         <w:pStyle w:val="Ttulo3"/>
       </w:pPr>
-      <w:bookmarkStart w:id="18" w:name="_Toc208074013"/>
+      <w:bookmarkStart w:id="20" w:name="_Toc212655155"/>
       <w:r>
         <w:t>Premissas</w:t>
       </w:r>
-      <w:bookmarkEnd w:id="18"/>
+      <w:bookmarkEnd w:id="20"/>
     </w:p>
     <w:p>
       <w:pPr>
@@ -7420,6 +7349,7 @@
         </w:numPr>
       </w:pPr>
       <w:r>
+        <w:lastRenderedPageBreak/>
         <w:t>A área de cultivo possui cobertura mínima de sinal para envio dos dados</w:t>
       </w:r>
       <w:r>
@@ -7435,11 +7365,11 @@
       <w:pPr>
         <w:pStyle w:val="Ttulo3"/>
       </w:pPr>
-      <w:bookmarkStart w:id="19" w:name="_Toc208074014"/>
+      <w:bookmarkStart w:id="21" w:name="_Toc212655156"/>
       <w:r>
         <w:t>Restrições:</w:t>
       </w:r>
-      <w:bookmarkEnd w:id="19"/>
+      <w:bookmarkEnd w:id="21"/>
     </w:p>
     <w:p>
       <w:r>
@@ -7536,16 +7466,22 @@
     </w:p>
     <w:p>
       <w:pPr>
+        <w:pStyle w:val="PargrafodaLista"/>
+        <w:ind w:left="1429" w:firstLine="0"/>
+      </w:pPr>
+    </w:p>
+    <w:p>
+      <w:pPr>
         <w:pStyle w:val="Ttulo2"/>
       </w:pPr>
-      <w:bookmarkStart w:id="20" w:name="_Toc208074015"/>
+      <w:bookmarkStart w:id="22" w:name="_Toc212655157"/>
       <w:r>
         <w:t>Partes Interessadas</w:t>
       </w:r>
       <w:r>
         <w:t xml:space="preserve"> (Stakeholders)</w:t>
       </w:r>
-      <w:bookmarkEnd w:id="20"/>
+      <w:bookmarkEnd w:id="22"/>
     </w:p>
     <w:p>
       <w:r>
@@ -10927,6 +10863,7 @@
   <w:style w:type="character" w:default="1" w:styleId="Fontepargpadro">
     <w:name w:val="Default Paragraph Font"/>
     <w:uiPriority w:val="1"/>
+    <w:semiHidden/>
     <w:unhideWhenUsed/>
   </w:style>
   <w:style w:type="table" w:default="1" w:styleId="Tabelanormal">
@@ -11592,6 +11529,32 @@
 </file>
 
 <file path=customXml/item1.xml><?xml version="1.0" encoding="utf-8"?>
+<b:Sources xmlns:b="http://schemas.openxmlformats.org/officeDocument/2006/bibliography" xmlns="http://schemas.openxmlformats.org/officeDocument/2006/bibliography" SelectedStyle="\APASixthEditionOfficeOnline.xsl" StyleName="APA" Version="6">
+  <b:Source>
+    <b:Tag>Emb22</b:Tag>
+    <b:SourceType>InternetSite</b:SourceType>
+    <b:Guid>{EB34C805-C193-4420-B8F9-AF640DBF8A8B}</b:Guid>
+    <b:Author>
+      <b:Author>
+        <b:NameList>
+          <b:Person>
+            <b:Last>Embrapa</b:Last>
+          </b:Person>
+        </b:NameList>
+      </b:Author>
+    </b:Author>
+    <b:Title>Caju</b:Title>
+    <b:InternetSiteTitle>Embrapa</b:InternetSiteTitle>
+    <b:Year>2022</b:Year>
+    <b:Month>01</b:Month>
+    <b:Day>22</b:Day>
+    <b:URL>https://www.embrapa.br/en/agencia-de-informacao-tecnologica/cultivos/caju</b:URL>
+    <b:RefOrder>1</b:RefOrder>
+  </b:Source>
+</b:Sources>
+</file>
+
+<file path=customXml/item2.xml><?xml version="1.0" encoding="utf-8"?>
 <ct:contentTypeSchema xmlns:ct="http://schemas.microsoft.com/office/2006/metadata/contentType" xmlns:ma="http://schemas.microsoft.com/office/2006/metadata/properties/metaAttributes" ct:_="" ma:_="" ma:contentTypeName="Document" ma:contentTypeID="0x010100A729CFA7192B0F4AA60BE2DF65F4BC74" ma:contentTypeVersion="5" ma:contentTypeDescription="Create a new document." ma:contentTypeScope="" ma:versionID="e7c4034d919de80cce1543dce2046348">
   <xsd:schema xmlns:xsd="http://www.w3.org/2001/XMLSchema" xmlns:xs="http://www.w3.org/2001/XMLSchema" xmlns:p="http://schemas.microsoft.com/office/2006/metadata/properties" xmlns:ns3="8497f9ae-9c71-438c-b553-1e6fe8b1acb0" targetNamespace="http://schemas.microsoft.com/office/2006/metadata/properties" ma:root="true" ma:fieldsID="5f4e830edcb3c0b3cdcab51454da26a9" ns3:_="">
     <xsd:import namespace="8497f9ae-9c71-438c-b553-1e6fe8b1acb0"/>
@@ -11741,41 +11704,7 @@
 </ct:contentTypeSchema>
 </file>
 
-<file path=customXml/item2.xml><?xml version="1.0" encoding="utf-8"?>
-<b:Sources xmlns:b="http://schemas.openxmlformats.org/officeDocument/2006/bibliography" xmlns="http://schemas.openxmlformats.org/officeDocument/2006/bibliography" SelectedStyle="\APASixthEditionOfficeOnline.xsl" StyleName="APA" Version="6">
-  <b:Source>
-    <b:Tag>Emb22</b:Tag>
-    <b:SourceType>InternetSite</b:SourceType>
-    <b:Guid>{EB34C805-C193-4420-B8F9-AF640DBF8A8B}</b:Guid>
-    <b:Author>
-      <b:Author>
-        <b:NameList>
-          <b:Person>
-            <b:Last>Embrapa</b:Last>
-          </b:Person>
-        </b:NameList>
-      </b:Author>
-    </b:Author>
-    <b:Title>Caju</b:Title>
-    <b:InternetSiteTitle>Embrapa</b:InternetSiteTitle>
-    <b:Year>2022</b:Year>
-    <b:Month>01</b:Month>
-    <b:Day>22</b:Day>
-    <b:URL>https://www.embrapa.br/en/agencia-de-informacao-tecnologica/cultivos/caju</b:URL>
-    <b:RefOrder>1</b:RefOrder>
-  </b:Source>
-</b:Sources>
-</file>
-
 <file path=customXml/item3.xml><?xml version="1.0" encoding="utf-8"?>
-<p:properties xmlns:p="http://schemas.microsoft.com/office/2006/metadata/properties" xmlns:xsi="http://www.w3.org/2001/XMLSchema-instance" xmlns:pc="http://schemas.microsoft.com/office/infopath/2007/PartnerControls">
-  <documentManagement>
-    <_activity xmlns="8497f9ae-9c71-438c-b553-1e6fe8b1acb0" xsi:nil="true"/>
-  </documentManagement>
-</p:properties>
-</file>
-
-<file path=customXml/item4.xml><?xml version="1.0" encoding="utf-8"?>
 <?mso-contentType ?>
 <FormTemplates xmlns="http://schemas.microsoft.com/sharepoint/v3/contenttype/forms">
   <Display>DocumentLibraryForm</Display>
@@ -11784,7 +11713,23 @@
 </FormTemplates>
 </file>
 
+<file path=customXml/item4.xml><?xml version="1.0" encoding="utf-8"?>
+<p:properties xmlns:p="http://schemas.microsoft.com/office/2006/metadata/properties" xmlns:xsi="http://www.w3.org/2001/XMLSchema-instance" xmlns:pc="http://schemas.microsoft.com/office/infopath/2007/PartnerControls">
+  <documentManagement>
+    <_activity xmlns="8497f9ae-9c71-438c-b553-1e6fe8b1acb0" xsi:nil="true"/>
+  </documentManagement>
+</p:properties>
+</file>
+
 <file path=customXml/itemProps1.xml><?xml version="1.0" encoding="utf-8"?>
+<ds:datastoreItem xmlns:ds="http://schemas.openxmlformats.org/officeDocument/2006/customXml" ds:itemID="{A22D5C3C-3D93-4F3D-9843-B0051A1F5BFA}">
+  <ds:schemaRefs>
+    <ds:schemaRef ds:uri="http://schemas.openxmlformats.org/officeDocument/2006/bibliography"/>
+  </ds:schemaRefs>
+</ds:datastoreItem>
+</file>
+
+<file path=customXml/itemProps2.xml><?xml version="1.0" encoding="utf-8"?>
 <ds:datastoreItem xmlns:ds="http://schemas.openxmlformats.org/officeDocument/2006/customXml" ds:itemID="{ECC5ACAC-BC69-487E-B0F0-2B27F2355A8A}">
   <ds:schemaRefs>
     <ds:schemaRef ds:uri="http://schemas.microsoft.com/office/2006/metadata/contentType"/>
@@ -11802,15 +11747,15 @@
 </ds:datastoreItem>
 </file>
 
-<file path=customXml/itemProps2.xml><?xml version="1.0" encoding="utf-8"?>
-<ds:datastoreItem xmlns:ds="http://schemas.openxmlformats.org/officeDocument/2006/customXml" ds:itemID="{A22D5C3C-3D93-4F3D-9843-B0051A1F5BFA}">
+<file path=customXml/itemProps3.xml><?xml version="1.0" encoding="utf-8"?>
+<ds:datastoreItem xmlns:ds="http://schemas.openxmlformats.org/officeDocument/2006/customXml" ds:itemID="{7DDCA58B-61E4-42BE-94F6-38D49D2643BB}">
   <ds:schemaRefs>
-    <ds:schemaRef ds:uri="http://schemas.openxmlformats.org/officeDocument/2006/bibliography"/>
+    <ds:schemaRef ds:uri="http://schemas.microsoft.com/sharepoint/v3/contenttype/forms"/>
   </ds:schemaRefs>
 </ds:datastoreItem>
 </file>
 
-<file path=customXml/itemProps3.xml><?xml version="1.0" encoding="utf-8"?>
+<file path=customXml/itemProps4.xml><?xml version="1.0" encoding="utf-8"?>
 <ds:datastoreItem xmlns:ds="http://schemas.openxmlformats.org/officeDocument/2006/customXml" ds:itemID="{005919F3-009A-4889-AA4E-83C41790696A}">
   <ds:schemaRefs>
     <ds:schemaRef ds:uri="http://www.w3.org/XML/1998/namespace"/>
@@ -11824,12 +11769,4 @@
     <ds:schemaRef ds:uri="http://schemas.openxmlformats.org/package/2006/metadata/core-properties"/>
   </ds:schemaRefs>
 </ds:datastoreItem>
-</file>
-
-<file path=customXml/itemProps4.xml><?xml version="1.0" encoding="utf-8"?>
-<ds:datastoreItem xmlns:ds="http://schemas.openxmlformats.org/officeDocument/2006/customXml" ds:itemID="{7DDCA58B-61E4-42BE-94F6-38D49D2643BB}">
-  <ds:schemaRefs>
-    <ds:schemaRef ds:uri="http://schemas.microsoft.com/sharepoint/v3/contenttype/forms"/>
-  </ds:schemaRefs>
-</ds:datastoreItem>
 </file>
</xml_diff>